<commit_message>
tarea 1 Informe terminado
</commit_message>
<xml_diff>
--- a/Tarea1/Informe.docx
+++ b/Tarea1/Informe.docx
@@ -522,7 +522,23 @@
           <w:sz w:val="24"/>
           <w:szCs w:val="24"/>
         </w:rPr>
-        <w:t>Figura 1: Diagrama original del mecanismo, Tomado del enunciado del problema</w:t>
+        <w:t xml:space="preserve">Figura 1: Diagrama </w:t>
+      </w:r>
+      <w:r>
+        <w:rPr>
+          <w:rFonts w:ascii="Times New Roman" w:hAnsi="Times New Roman" w:cs="Times New Roman"/>
+          <w:sz w:val="24"/>
+          <w:szCs w:val="24"/>
+        </w:rPr>
+        <w:t>cinemático</w:t>
+      </w:r>
+      <w:r>
+        <w:rPr>
+          <w:rFonts w:ascii="Times New Roman" w:hAnsi="Times New Roman" w:cs="Times New Roman"/>
+          <w:sz w:val="24"/>
+          <w:szCs w:val="24"/>
+        </w:rPr>
+        <w:t xml:space="preserve"> del mecanismo, Tomado del enunciado del problema</w:t>
       </w:r>
     </w:p>
     <w:tbl>
@@ -1229,15 +1245,15 @@
           <w:sz w:val="24"/>
           <w:szCs w:val="24"/>
         </w:rPr>
-        <w:t>,</w:t>
-      </w:r>
-      <w:r>
-        <w:rPr>
-          <w:rFonts w:ascii="Times New Roman" w:eastAsiaTheme="minorEastAsia" w:hAnsi="Times New Roman" w:cs="Times New Roman"/>
-          <w:sz w:val="24"/>
-          <w:szCs w:val="24"/>
-        </w:rPr>
-        <w:t xml:space="preserve"> con respecto al centro de coordenadas global ubicado en el punto </w:t>
+        <w:t xml:space="preserve"> </w:t>
+      </w:r>
+      <w:r>
+        <w:rPr>
+          <w:rFonts w:ascii="Times New Roman" w:eastAsiaTheme="minorEastAsia" w:hAnsi="Times New Roman" w:cs="Times New Roman"/>
+          <w:sz w:val="24"/>
+          <w:szCs w:val="24"/>
+        </w:rPr>
+        <w:t xml:space="preserve">con respecto al centro de coordenadas global ubicado en el punto </w:t>
       </w:r>
       <m:oMath>
         <m:sSub>
@@ -2046,7 +2062,23 @@
           <w:sz w:val="24"/>
           <w:szCs w:val="24"/>
         </w:rPr>
-        <w:t>: En esta junta se conectan los eslabones 2 y 3, y la posición del centro de masa del eslabón 3 está determinada por su propia inclinación, así como por la inclinación y la posición del centro de masa del eslabón 3.</w:t>
+        <w:t xml:space="preserve">: En esta junta se conectan los eslabones 2 y 3, y la posición del centro de masa del eslabón 3 está determinada por su propia inclinación, así como por la inclinación y la posición del centro de masa del eslabón </w:t>
+      </w:r>
+      <w:r>
+        <w:rPr>
+          <w:rFonts w:ascii="Times New Roman" w:eastAsiaTheme="minorEastAsia" w:hAnsi="Times New Roman" w:cs="Times New Roman"/>
+          <w:sz w:val="24"/>
+          <w:szCs w:val="24"/>
+        </w:rPr>
+        <w:t>2</w:t>
+      </w:r>
+      <w:r>
+        <w:rPr>
+          <w:rFonts w:ascii="Times New Roman" w:eastAsiaTheme="minorEastAsia" w:hAnsi="Times New Roman" w:cs="Times New Roman"/>
+          <w:sz w:val="24"/>
+          <w:szCs w:val="24"/>
+        </w:rPr>
+        <w:t>.</w:t>
       </w:r>
     </w:p>
     <w:p>
@@ -11800,14 +11832,6 @@
           <w:rFonts w:ascii="Times New Roman" w:eastAsiaTheme="minorEastAsia" w:hAnsi="Times New Roman" w:cs="Times New Roman"/>
         </w:rPr>
       </w:pPr>
-    </w:p>
-    <w:p>
-      <w:pPr>
-        <w:jc w:val="both"/>
-        <w:rPr>
-          <w:rFonts w:ascii="Times New Roman" w:eastAsiaTheme="minorEastAsia" w:hAnsi="Times New Roman" w:cs="Times New Roman"/>
-        </w:rPr>
-      </w:pPr>
       <w:r>
         <w:rPr>
           <w:rFonts w:ascii="Times New Roman" w:eastAsiaTheme="minorEastAsia" w:hAnsi="Times New Roman" w:cs="Times New Roman"/>
@@ -12911,6 +12935,87 @@
         </w:rPr>
         <w:t>se encuentran los valores de posición, velocidad y aceleración de cada eslabón, con las magnitudes angulares en radianes.</w:t>
       </w:r>
+      <w:r>
+        <w:rPr>
+          <w:rFonts w:ascii="Times New Roman" w:eastAsiaTheme="minorEastAsia" w:hAnsi="Times New Roman" w:cs="Times New Roman"/>
+        </w:rPr>
+        <w:t xml:space="preserve"> Todas las operaciones matriciales, se ejecutan convirtiendo las matrices simbólicas definidas anteriormente, en arreglo</w:t>
+      </w:r>
+      <w:r>
+        <w:rPr>
+          <w:rFonts w:ascii="Times New Roman" w:eastAsiaTheme="minorEastAsia" w:hAnsi="Times New Roman" w:cs="Times New Roman"/>
+        </w:rPr>
+        <w:t>s</w:t>
+      </w:r>
+      <w:r>
+        <w:rPr>
+          <w:rFonts w:ascii="Times New Roman" w:eastAsiaTheme="minorEastAsia" w:hAnsi="Times New Roman" w:cs="Times New Roman"/>
+        </w:rPr>
+        <w:t xml:space="preserve"> numéricos de la biblioteca </w:t>
+      </w:r>
+      <w:r>
+        <w:rPr>
+          <w:rFonts w:ascii="Times New Roman" w:eastAsiaTheme="minorEastAsia" w:hAnsi="Times New Roman" w:cs="Times New Roman"/>
+        </w:rPr>
+        <w:t>N</w:t>
+      </w:r>
+      <w:r>
+        <w:rPr>
+          <w:rFonts w:ascii="Times New Roman" w:eastAsiaTheme="minorEastAsia" w:hAnsi="Times New Roman" w:cs="Times New Roman"/>
+        </w:rPr>
+        <w:t>um</w:t>
+      </w:r>
+      <w:r>
+        <w:rPr>
+          <w:rFonts w:ascii="Times New Roman" w:eastAsiaTheme="minorEastAsia" w:hAnsi="Times New Roman" w:cs="Times New Roman"/>
+        </w:rPr>
+        <w:t>P</w:t>
+      </w:r>
+      <w:r>
+        <w:rPr>
+          <w:rFonts w:ascii="Times New Roman" w:eastAsiaTheme="minorEastAsia" w:hAnsi="Times New Roman" w:cs="Times New Roman"/>
+        </w:rPr>
+        <w:t xml:space="preserve">y, remplazando los valores de los parámetros </w:t>
+      </w:r>
+      <m:oMath>
+        <m:r>
+          <w:rPr>
+            <w:rFonts w:ascii="Cambria Math" w:eastAsiaTheme="minorEastAsia" w:hAnsi="Cambria Math" w:cs="Times New Roman"/>
+          </w:rPr>
+          <m:t>t,q,</m:t>
+        </m:r>
+        <m:acc>
+          <m:accPr>
+            <m:chr m:val="̇"/>
+            <m:ctrlPr>
+              <w:rPr>
+                <w:rFonts w:ascii="Cambria Math" w:eastAsiaTheme="minorEastAsia" w:hAnsi="Cambria Math" w:cs="Times New Roman"/>
+                <w:i/>
+              </w:rPr>
+            </m:ctrlPr>
+          </m:accPr>
+          <m:e>
+            <m:r>
+              <w:rPr>
+                <w:rFonts w:ascii="Cambria Math" w:eastAsiaTheme="minorEastAsia" w:hAnsi="Cambria Math" w:cs="Times New Roman"/>
+              </w:rPr>
+              <m:t>q</m:t>
+            </m:r>
+          </m:e>
+        </m:acc>
+        <m:r>
+          <w:rPr>
+            <w:rFonts w:ascii="Cambria Math" w:eastAsiaTheme="minorEastAsia" w:hAnsi="Cambria Math" w:cs="Times New Roman"/>
+          </w:rPr>
+          <m:t xml:space="preserve"> </m:t>
+        </m:r>
+      </m:oMath>
+      <w:r>
+        <w:rPr>
+          <w:rFonts w:ascii="Times New Roman" w:eastAsiaTheme="minorEastAsia" w:hAnsi="Times New Roman" w:cs="Times New Roman"/>
+        </w:rPr>
+        <w:t>en cada iteración.</w:t>
+      </w:r>
     </w:p>
     <w:p>
       <w:pPr>
@@ -12923,7 +13028,19 @@
         <w:rPr>
           <w:rFonts w:ascii="Times New Roman" w:eastAsiaTheme="minorEastAsia" w:hAnsi="Times New Roman" w:cs="Times New Roman"/>
         </w:rPr>
-        <w:t xml:space="preserve">Para comparar los resultados, se realiza una simulación dinámica en Autodesk Inventor, y se exportan los resultados a un archivo .csv que puede ser fácilmente cargado por Python para graficar los resultados mediante la librería </w:t>
+        <w:t>Para comparar los resultados, se realiza una simulación dinámica en Autodesk Inventor y se exportan los resultados a un archivo .csv que puede ser fácilmente cargado por Python</w:t>
+      </w:r>
+      <w:r>
+        <w:rPr>
+          <w:rFonts w:ascii="Times New Roman" w:eastAsiaTheme="minorEastAsia" w:hAnsi="Times New Roman" w:cs="Times New Roman"/>
+        </w:rPr>
+        <w:t>,</w:t>
+      </w:r>
+      <w:r>
+        <w:rPr>
+          <w:rFonts w:ascii="Times New Roman" w:eastAsiaTheme="minorEastAsia" w:hAnsi="Times New Roman" w:cs="Times New Roman"/>
+        </w:rPr>
+        <w:t xml:space="preserve"> para graficar los resultados mediante la librería </w:t>
       </w:r>
       <w:r>
         <w:rPr>
@@ -12935,7 +13052,7 @@
         <w:rPr>
           <w:rFonts w:ascii="Times New Roman" w:eastAsiaTheme="minorEastAsia" w:hAnsi="Times New Roman" w:cs="Times New Roman"/>
         </w:rPr>
-        <w:t>, teniendo en cuenta que los resultados de los ángulos en Inventor están en grados, mientras que los resultados del método computacional en Python, están en radianes, por lo cual se realiza la pertinente conversión a grados.</w:t>
+        <w:t>, teniendo en cuenta que los resultados de los ángulos en Inventor están en grados, mientras que los resultados del método computacional en Python están en radianes, por lo cual se realiza la pertinente conversión a grados.</w:t>
       </w:r>
     </w:p>
     <w:p>
@@ -13009,7 +13126,19 @@
         <w:rPr>
           <w:rFonts w:ascii="Times New Roman" w:eastAsiaTheme="minorEastAsia" w:hAnsi="Times New Roman" w:cs="Times New Roman"/>
         </w:rPr>
-        <w:t xml:space="preserve"> en color azul, y los resultados de la simulación dinámica en inventor, mercado</w:t>
+        <w:t xml:space="preserve"> en color azul, y los resultados de la simulación dinámica en </w:t>
+      </w:r>
+      <w:r>
+        <w:rPr>
+          <w:rFonts w:ascii="Times New Roman" w:eastAsiaTheme="minorEastAsia" w:hAnsi="Times New Roman" w:cs="Times New Roman"/>
+        </w:rPr>
+        <w:t>I</w:t>
+      </w:r>
+      <w:r>
+        <w:rPr>
+          <w:rFonts w:ascii="Times New Roman" w:eastAsiaTheme="minorEastAsia" w:hAnsi="Times New Roman" w:cs="Times New Roman"/>
+        </w:rPr>
+        <w:t>nventor, mercado</w:t>
       </w:r>
       <w:r>
         <w:rPr>
@@ -13034,6 +13163,12 @@
           <w:rFonts w:ascii="Times New Roman" w:eastAsiaTheme="minorEastAsia" w:hAnsi="Times New Roman" w:cs="Times New Roman"/>
         </w:rPr>
         <w:t xml:space="preserve"> los valores </w:t>
+      </w:r>
+      <w:r>
+        <w:rPr>
+          <w:rFonts w:ascii="Times New Roman" w:eastAsiaTheme="minorEastAsia" w:hAnsi="Times New Roman" w:cs="Times New Roman"/>
+        </w:rPr>
+        <w:t xml:space="preserve">de </w:t>
       </w:r>
       <w:r>
         <w:rPr>
@@ -13175,7 +13310,19 @@
         <w:rPr>
           <w:rFonts w:ascii="Times New Roman" w:eastAsiaTheme="minorEastAsia" w:hAnsi="Times New Roman" w:cs="Times New Roman"/>
         </w:rPr>
-        <w:t>, adicionalmente en la tercera columna se grafica el error absoluto de los resultados de Python con respecto a los resultados de inventor en valores porcentuales.</w:t>
+        <w:t xml:space="preserve">, adicionalmente en la tercera columna se grafica el error absoluto de los resultados de Python con respecto a los resultados de </w:t>
+      </w:r>
+      <w:r>
+        <w:rPr>
+          <w:rFonts w:ascii="Times New Roman" w:eastAsiaTheme="minorEastAsia" w:hAnsi="Times New Roman" w:cs="Times New Roman"/>
+        </w:rPr>
+        <w:t>I</w:t>
+      </w:r>
+      <w:r>
+        <w:rPr>
+          <w:rFonts w:ascii="Times New Roman" w:eastAsiaTheme="minorEastAsia" w:hAnsi="Times New Roman" w:cs="Times New Roman"/>
+        </w:rPr>
+        <w:t>nventor en valores porcentuales.</w:t>
       </w:r>
     </w:p>
     <w:p>
@@ -13548,7 +13695,58 @@
           <w:sz w:val="24"/>
           <w:szCs w:val="24"/>
         </w:rPr>
-        <w:t xml:space="preserve"> en un documento publico de Google Colab. Donde se puede ejecutar sin ningún problema.</w:t>
+        <w:t xml:space="preserve"> en un documento </w:t>
+      </w:r>
+      <w:r>
+        <w:rPr>
+          <w:rFonts w:ascii="Times New Roman" w:hAnsi="Times New Roman" w:cs="Times New Roman"/>
+          <w:sz w:val="24"/>
+          <w:szCs w:val="24"/>
+        </w:rPr>
+        <w:t>público</w:t>
+      </w:r>
+      <w:r>
+        <w:rPr>
+          <w:rFonts w:ascii="Times New Roman" w:hAnsi="Times New Roman" w:cs="Times New Roman"/>
+          <w:sz w:val="24"/>
+          <w:szCs w:val="24"/>
+        </w:rPr>
+        <w:t xml:space="preserve"> de </w:t>
+      </w:r>
+      <w:hyperlink r:id="rId10" w:history="1">
+        <w:r>
+          <w:rPr>
+            <w:rStyle w:val="Hipervnculo"/>
+            <w:rFonts w:ascii="Times New Roman" w:hAnsi="Times New Roman" w:cs="Times New Roman"/>
+            <w:sz w:val="24"/>
+            <w:szCs w:val="24"/>
+          </w:rPr>
+          <w:t>Google Colab</w:t>
+        </w:r>
+      </w:hyperlink>
+      <w:r>
+        <w:rPr>
+          <w:rFonts w:ascii="Times New Roman" w:hAnsi="Times New Roman" w:cs="Times New Roman"/>
+          <w:sz w:val="24"/>
+          <w:szCs w:val="24"/>
+        </w:rPr>
+        <w:t xml:space="preserve"> d</w:t>
+      </w:r>
+      <w:r>
+        <w:rPr>
+          <w:rFonts w:ascii="Times New Roman" w:hAnsi="Times New Roman" w:cs="Times New Roman"/>
+          <w:sz w:val="24"/>
+          <w:szCs w:val="24"/>
+        </w:rPr>
+        <w:t>onde se puede ejecutar sin ningún problema</w:t>
+      </w:r>
+      <w:r>
+        <w:rPr>
+          <w:rFonts w:ascii="Times New Roman" w:hAnsi="Times New Roman" w:cs="Times New Roman"/>
+          <w:sz w:val="24"/>
+          <w:szCs w:val="24"/>
+        </w:rPr>
+        <w:t>, siempre que se aceda con una cuenta de Google con dominio @unal.edu.co.</w:t>
       </w:r>
     </w:p>
     <w:p>

</xml_diff>